<commit_message>
Lab1.docx update, Lab2.docx update
</commit_message>
<xml_diff>
--- a/lab2/Lab2.docx
+++ b/lab2/Lab2.docx
@@ -1,6 +1,6 @@
 
 <file path=word/document.xml><?xml version="1.0" encoding="utf-8"?>
-<w:document xmlns:wpc="http://schemas.microsoft.com/office/word/2010/wordprocessingCanvas" xmlns:cx="http://schemas.microsoft.com/office/drawing/2014/chartex" xmlns:cx1="http://schemas.microsoft.com/office/drawing/2015/9/8/chartex" xmlns:cx2="http://schemas.microsoft.com/office/drawing/2015/10/21/chartex" xmlns:cx3="http://schemas.microsoft.com/office/drawing/2016/5/9/chartex" xmlns:cx4="http://schemas.microsoft.com/office/drawing/2016/5/10/chartex" xmlns:cx5="http://schemas.microsoft.com/office/drawing/2016/5/11/chartex" xmlns:cx6="http://schemas.microsoft.com/office/drawing/2016/5/12/chartex" xmlns:cx7="http://schemas.microsoft.com/office/drawing/2016/5/13/chartex" xmlns:cx8="http://schemas.microsoft.com/office/drawing/2016/5/14/chartex" xmlns:mc="http://schemas.openxmlformats.org/markup-compatibility/2006" xmlns:aink="http://schemas.microsoft.com/office/drawing/2016/ink" xmlns:am3d="http://schemas.microsoft.com/office/drawing/2017/model3d" xmlns:o="urn:schemas-microsoft-com:office:office" xmlns:oel="http://schemas.microsoft.com/office/2019/extlst" xmlns:r="http://schemas.openxmlformats.org/officeDocument/2006/relationships" xmlns:m="http://schemas.openxmlformats.org/officeDocument/2006/math" xmlns:v="urn:schemas-microsoft-com:vml" xmlns:wp14="http://schemas.microsoft.com/office/word/2010/wordprocessingDrawing" xmlns:wp="http://schemas.openxmlformats.org/drawingml/2006/wordprocessingDrawing" xmlns:w10="urn:schemas-microsoft-com:office:word" xmlns:w="http://schemas.openxmlformats.org/wordprocessingml/2006/main" xmlns:w14="http://schemas.microsoft.com/office/word/2010/wordml" xmlns:w15="http://schemas.microsoft.com/office/word/2012/wordml" xmlns:w16cex="http://schemas.microsoft.com/office/word/2018/wordml/cex" xmlns:w16cid="http://schemas.microsoft.com/office/word/2016/wordml/cid" xmlns:w16="http://schemas.microsoft.com/office/word/2018/wordml" xmlns:w16sdtdh="http://schemas.microsoft.com/office/word/2020/wordml/sdtdatahash" xmlns:w16se="http://schemas.microsoft.com/office/word/2015/wordml/symex" xmlns:wpg="http://schemas.microsoft.com/office/word/2010/wordprocessingGroup" xmlns:wpi="http://schemas.microsoft.com/office/word/2010/wordprocessingInk" xmlns:wne="http://schemas.microsoft.com/office/word/2006/wordml" xmlns:wps="http://schemas.microsoft.com/office/word/2010/wordprocessingShape" mc:Ignorable="w14 w15 w16se w16cid w16 w16cex w16sdtdh wp14">
+<w:document xmlns:wpc="http://schemas.microsoft.com/office/word/2010/wordprocessingCanvas" xmlns:cx="http://schemas.microsoft.com/office/drawing/2014/chartex" xmlns:mc="http://schemas.openxmlformats.org/markup-compatibility/2006" xmlns:o="urn:schemas-microsoft-com:office:office" xmlns:r="http://schemas.openxmlformats.org/officeDocument/2006/relationships" xmlns:m="http://schemas.openxmlformats.org/officeDocument/2006/math" xmlns:v="urn:schemas-microsoft-com:vml" xmlns:wp14="http://schemas.microsoft.com/office/word/2010/wordprocessingDrawing" xmlns:wp="http://schemas.openxmlformats.org/drawingml/2006/wordprocessingDrawing" xmlns:w10="urn:schemas-microsoft-com:office:word" xmlns:w="http://schemas.openxmlformats.org/wordprocessingml/2006/main" xmlns:w14="http://schemas.microsoft.com/office/word/2010/wordml" xmlns:w15="http://schemas.microsoft.com/office/word/2012/wordml" xmlns:w16se="http://schemas.microsoft.com/office/word/2015/wordml/symex" xmlns:wpg="http://schemas.microsoft.com/office/word/2010/wordprocessingGroup" xmlns:wpi="http://schemas.microsoft.com/office/word/2010/wordprocessingInk" xmlns:wne="http://schemas.microsoft.com/office/word/2006/wordml" xmlns:wps="http://schemas.microsoft.com/office/word/2010/wordprocessingShape" mc:Ignorable="w14 w15 w16se wp14">
   <w:body>
     <w:p>
       <w:pPr>
@@ -409,6 +409,556 @@
           <w:szCs w:val="32"/>
         </w:rPr>
         <w:lastRenderedPageBreak/>
+        <w:t>Постановка задачі</w:t>
+      </w:r>
+    </w:p>
+    <w:p>
+      <w:pPr>
+        <w:ind w:firstLine="708"/>
+        <w:rPr>
+          <w:rFonts w:ascii="Times New Roman" w:hAnsi="Times New Roman" w:cs="Times New Roman"/>
+          <w:noProof/>
+          <w:sz w:val="28"/>
+          <w:szCs w:val="28"/>
+        </w:rPr>
+      </w:pPr>
+      <w:r>
+        <w:rPr>
+          <w:rStyle w:val="fontstyle01"/>
+          <w:rFonts w:ascii="Times New Roman" w:hAnsi="Times New Roman" w:cs="Times New Roman"/>
+          <w:noProof/>
+          <w:color w:val="auto"/>
+          <w:sz w:val="28"/>
+          <w:szCs w:val="28"/>
+        </w:rPr>
+        <w:t xml:space="preserve">Матрицю </w:t>
+      </w:r>
+      <w:r>
+        <w:rPr>
+          <w:rStyle w:val="fontstyle21"/>
+          <w:rFonts w:ascii="Times New Roman" w:hAnsi="Times New Roman" w:cs="Times New Roman"/>
+          <w:noProof/>
+          <w:color w:val="auto"/>
+          <w:sz w:val="28"/>
+          <w:szCs w:val="28"/>
+        </w:rPr>
+        <w:t xml:space="preserve">X </w:t>
+      </w:r>
+      <w:r>
+        <w:rPr>
+          <w:rStyle w:val="fontstyle01"/>
+          <w:rFonts w:ascii="Times New Roman" w:hAnsi="Times New Roman" w:cs="Times New Roman"/>
+          <w:noProof/>
+          <w:color w:val="auto"/>
+          <w:sz w:val="28"/>
+          <w:szCs w:val="28"/>
+        </w:rPr>
+        <w:t>будемо iнтерпретувати як двовимiрне вхiдне зображення,</w:t>
+      </w:r>
+      <w:r>
+        <w:rPr>
+          <w:rFonts w:ascii="Times New Roman" w:hAnsi="Times New Roman" w:cs="Times New Roman"/>
+          <w:noProof/>
+          <w:sz w:val="28"/>
+          <w:szCs w:val="28"/>
+        </w:rPr>
+        <w:br/>
+      </w:r>
+      <w:r>
+        <w:rPr>
+          <w:rStyle w:val="fontstyle01"/>
+          <w:rFonts w:ascii="Times New Roman" w:hAnsi="Times New Roman" w:cs="Times New Roman"/>
+          <w:noProof/>
+          <w:color w:val="auto"/>
+          <w:sz w:val="28"/>
+          <w:szCs w:val="28"/>
+        </w:rPr>
+        <w:t xml:space="preserve">а матрицю </w:t>
+      </w:r>
+      <w:r>
+        <w:rPr>
+          <w:rStyle w:val="fontstyle21"/>
+          <w:rFonts w:ascii="Times New Roman" w:hAnsi="Times New Roman" w:cs="Times New Roman"/>
+          <w:noProof/>
+          <w:color w:val="auto"/>
+          <w:sz w:val="28"/>
+          <w:szCs w:val="28"/>
+        </w:rPr>
+        <w:t xml:space="preserve">Y </w:t>
+      </w:r>
+      <w:r>
+        <w:rPr>
+          <w:rStyle w:val="fontstyle01"/>
+          <w:rFonts w:ascii="Times New Roman" w:hAnsi="Times New Roman" w:cs="Times New Roman"/>
+          <w:noProof/>
+          <w:color w:val="auto"/>
+          <w:sz w:val="28"/>
+          <w:szCs w:val="28"/>
+        </w:rPr>
+        <w:t>– як вихiдне зображення. Потрiбно побудувати лiнiйний</w:t>
+      </w:r>
+      <w:r>
+        <w:rPr>
+          <w:rFonts w:ascii="Times New Roman" w:hAnsi="Times New Roman" w:cs="Times New Roman"/>
+          <w:noProof/>
+          <w:sz w:val="28"/>
+          <w:szCs w:val="28"/>
+        </w:rPr>
+        <w:br/>
+      </w:r>
+      <w:r>
+        <w:rPr>
+          <w:rStyle w:val="fontstyle01"/>
+          <w:rFonts w:ascii="Times New Roman" w:hAnsi="Times New Roman" w:cs="Times New Roman"/>
+          <w:noProof/>
+          <w:color w:val="auto"/>
+          <w:sz w:val="28"/>
+          <w:szCs w:val="28"/>
+        </w:rPr>
+        <w:t xml:space="preserve">оператор перетворення вхiдного сигналу </w:t>
+      </w:r>
+      <w:r>
+        <w:rPr>
+          <w:rStyle w:val="fontstyle21"/>
+          <w:rFonts w:ascii="Times New Roman" w:hAnsi="Times New Roman" w:cs="Times New Roman"/>
+          <w:noProof/>
+          <w:color w:val="auto"/>
+          <w:sz w:val="28"/>
+          <w:szCs w:val="28"/>
+        </w:rPr>
+        <w:t xml:space="preserve">X </w:t>
+      </w:r>
+      <w:r>
+        <w:rPr>
+          <w:rStyle w:val="fontstyle01"/>
+          <w:rFonts w:ascii="Times New Roman" w:hAnsi="Times New Roman" w:cs="Times New Roman"/>
+          <w:noProof/>
+          <w:color w:val="auto"/>
+          <w:sz w:val="28"/>
+          <w:szCs w:val="28"/>
+        </w:rPr>
+        <w:t xml:space="preserve">у вихiдний сигнал </w:t>
+      </w:r>
+      <w:r>
+        <w:rPr>
+          <w:rStyle w:val="fontstyle21"/>
+          <w:rFonts w:ascii="Times New Roman" w:hAnsi="Times New Roman" w:cs="Times New Roman"/>
+          <w:noProof/>
+          <w:color w:val="auto"/>
+          <w:sz w:val="28"/>
+          <w:szCs w:val="28"/>
+        </w:rPr>
+        <w:t xml:space="preserve">Y </w:t>
+      </w:r>
+      <w:r>
+        <w:rPr>
+          <w:rStyle w:val="fontstyle01"/>
+          <w:rFonts w:ascii="Times New Roman" w:hAnsi="Times New Roman" w:cs="Times New Roman"/>
+          <w:noProof/>
+          <w:color w:val="auto"/>
+          <w:sz w:val="28"/>
+          <w:szCs w:val="28"/>
+        </w:rPr>
+        <w:t>на основi</w:t>
+      </w:r>
+      <w:r>
+        <w:rPr>
+          <w:rFonts w:ascii="Times New Roman" w:hAnsi="Times New Roman" w:cs="Times New Roman"/>
+          <w:noProof/>
+          <w:sz w:val="28"/>
+          <w:szCs w:val="28"/>
+        </w:rPr>
+        <w:br/>
+      </w:r>
+      <w:r>
+        <w:rPr>
+          <w:rStyle w:val="fontstyle01"/>
+          <w:rFonts w:ascii="Times New Roman" w:hAnsi="Times New Roman" w:cs="Times New Roman"/>
+          <w:noProof/>
+          <w:color w:val="auto"/>
+          <w:sz w:val="28"/>
+          <w:szCs w:val="28"/>
+        </w:rPr>
+        <w:t>формули (3.9).</w:t>
+      </w:r>
+    </w:p>
+    <w:p>
+      <w:pPr>
+        <w:ind w:firstLine="708"/>
+        <w:rPr>
+          <w:rStyle w:val="fontstyle01"/>
+          <w:rFonts w:ascii="Times New Roman" w:hAnsi="Times New Roman"/>
+          <w:color w:val="auto"/>
+          <w:sz w:val="28"/>
+          <w:szCs w:val="28"/>
+        </w:rPr>
+      </w:pPr>
+      <w:r>
+        <w:rPr>
+          <w:rStyle w:val="fontstyle01"/>
+          <w:rFonts w:ascii="Times New Roman" w:hAnsi="Times New Roman" w:cs="Times New Roman"/>
+          <w:noProof/>
+          <w:color w:val="auto"/>
+          <w:sz w:val="28"/>
+          <w:szCs w:val="28"/>
+        </w:rPr>
+        <w:t>1. Вивчити означення псевдооберненої матрицi i її основнi властивостi.</w:t>
+      </w:r>
+    </w:p>
+    <w:p>
+      <w:pPr>
+        <w:ind w:firstLine="708"/>
+        <w:rPr>
+          <w:rStyle w:val="fontstyle01"/>
+          <w:rFonts w:ascii="Times New Roman" w:hAnsi="Times New Roman" w:cs="Times New Roman"/>
+          <w:noProof/>
+          <w:color w:val="auto"/>
+          <w:sz w:val="28"/>
+          <w:szCs w:val="28"/>
+        </w:rPr>
+      </w:pPr>
+      <w:r>
+        <w:rPr>
+          <w:rStyle w:val="fontstyle01"/>
+          <w:rFonts w:ascii="Times New Roman" w:hAnsi="Times New Roman" w:cs="Times New Roman"/>
+          <w:noProof/>
+          <w:color w:val="auto"/>
+          <w:sz w:val="28"/>
+          <w:szCs w:val="28"/>
+        </w:rPr>
+        <w:t>2. Створити програму, яка за заданими двома зображеннями знаходить лiнiйний оператор переходу мiж цими зображеннями. Основою для</w:t>
+      </w:r>
+      <w:r>
+        <w:rPr>
+          <w:rFonts w:ascii="Times New Roman" w:hAnsi="Times New Roman" w:cs="Times New Roman"/>
+          <w:noProof/>
+          <w:sz w:val="28"/>
+          <w:szCs w:val="28"/>
+        </w:rPr>
+        <w:br/>
+      </w:r>
+      <w:r>
+        <w:rPr>
+          <w:rStyle w:val="fontstyle01"/>
+          <w:rFonts w:ascii="Times New Roman" w:hAnsi="Times New Roman" w:cs="Times New Roman"/>
+          <w:noProof/>
+          <w:color w:val="auto"/>
+          <w:sz w:val="28"/>
+          <w:szCs w:val="28"/>
+        </w:rPr>
+        <w:t xml:space="preserve">програми є формула (3.9), де </w:t>
+      </w:r>
+      <w:r>
+        <w:rPr>
+          <w:rStyle w:val="fontstyle21"/>
+          <w:rFonts w:ascii="Times New Roman" w:hAnsi="Times New Roman" w:cs="Times New Roman"/>
+          <w:noProof/>
+          <w:color w:val="auto"/>
+          <w:sz w:val="28"/>
+          <w:szCs w:val="28"/>
+        </w:rPr>
+        <w:t xml:space="preserve">V </w:t>
+      </w:r>
+      <w:r>
+        <w:rPr>
+          <w:rStyle w:val="fontstyle01"/>
+          <w:rFonts w:ascii="Times New Roman" w:hAnsi="Times New Roman" w:cs="Times New Roman"/>
+          <w:noProof/>
+          <w:color w:val="auto"/>
+          <w:sz w:val="28"/>
+          <w:szCs w:val="28"/>
+        </w:rPr>
+        <w:t>– довiльна матриця (наприклад, нульова). Псевдообернену матрицю в (3.9) шукати двома методами: на основi</w:t>
+      </w:r>
+      <w:r>
+        <w:rPr>
+          <w:rFonts w:ascii="Times New Roman" w:hAnsi="Times New Roman" w:cs="Times New Roman"/>
+          <w:noProof/>
+          <w:sz w:val="28"/>
+          <w:szCs w:val="28"/>
+        </w:rPr>
+        <w:br/>
+      </w:r>
+      <w:r>
+        <w:rPr>
+          <w:rStyle w:val="fontstyle01"/>
+          <w:rFonts w:ascii="Times New Roman" w:hAnsi="Times New Roman" w:cs="Times New Roman"/>
+          <w:noProof/>
+          <w:color w:val="auto"/>
+          <w:sz w:val="28"/>
+          <w:szCs w:val="28"/>
+        </w:rPr>
+        <w:t>формули Мура-Пенроуза (див. (3.3) або (3.4)) i на основi формули Гревiля. Правильнiсть знаходження псавдооберненої матрицi перевiрити за</w:t>
+      </w:r>
+      <w:r>
+        <w:rPr>
+          <w:rFonts w:ascii="Times New Roman" w:hAnsi="Times New Roman" w:cs="Times New Roman"/>
+          <w:noProof/>
+          <w:sz w:val="28"/>
+          <w:szCs w:val="28"/>
+        </w:rPr>
+        <w:br/>
+      </w:r>
+      <w:r>
+        <w:rPr>
+          <w:rStyle w:val="fontstyle01"/>
+          <w:rFonts w:ascii="Times New Roman" w:hAnsi="Times New Roman" w:cs="Times New Roman"/>
+          <w:noProof/>
+          <w:color w:val="auto"/>
+          <w:sz w:val="28"/>
+          <w:szCs w:val="28"/>
+        </w:rPr>
+        <w:t>допомогою теореми 3.1 про характеристичну властивiсть псевдооберненої матрицi.</w:t>
+      </w:r>
+    </w:p>
+    <w:p>
+      <w:pPr>
+        <w:ind w:firstLine="708"/>
+        <w:rPr>
+          <w:rStyle w:val="fontstyle01"/>
+          <w:rFonts w:ascii="Times New Roman" w:hAnsi="Times New Roman" w:cs="Times New Roman"/>
+          <w:noProof/>
+          <w:color w:val="auto"/>
+          <w:sz w:val="28"/>
+          <w:szCs w:val="28"/>
+        </w:rPr>
+      </w:pPr>
+      <w:r>
+        <w:rPr>
+          <w:rStyle w:val="fontstyle01"/>
+          <w:rFonts w:ascii="Times New Roman" w:hAnsi="Times New Roman" w:cs="Times New Roman"/>
+          <w:noProof/>
+          <w:color w:val="auto"/>
+          <w:sz w:val="28"/>
+          <w:szCs w:val="28"/>
+        </w:rPr>
+        <w:t>3. Вивести вихiдне зображення i образ вхiдного зображення при одержаному перетвореннi. Зробити порiвняння. Проаналiзувати одержаний</w:t>
+      </w:r>
+      <w:r>
+        <w:rPr>
+          <w:rFonts w:ascii="Times New Roman" w:hAnsi="Times New Roman" w:cs="Times New Roman"/>
+          <w:noProof/>
+          <w:sz w:val="28"/>
+          <w:szCs w:val="28"/>
+        </w:rPr>
+        <w:br/>
+      </w:r>
+      <w:r>
+        <w:rPr>
+          <w:rStyle w:val="fontstyle01"/>
+          <w:rFonts w:ascii="Times New Roman" w:hAnsi="Times New Roman" w:cs="Times New Roman"/>
+          <w:noProof/>
+          <w:color w:val="auto"/>
+          <w:sz w:val="28"/>
+          <w:szCs w:val="28"/>
+        </w:rPr>
+        <w:t>результат.</w:t>
+      </w:r>
+    </w:p>
+    <w:p>
+      <w:pPr>
+        <w:ind w:firstLine="708"/>
+        <w:rPr>
+          <w:rStyle w:val="fontstyle01"/>
+          <w:rFonts w:ascii="Times New Roman" w:hAnsi="Times New Roman" w:cs="Times New Roman"/>
+          <w:noProof/>
+          <w:color w:val="auto"/>
+          <w:sz w:val="28"/>
+          <w:szCs w:val="28"/>
+        </w:rPr>
+      </w:pPr>
+      <w:r>
+        <w:rPr>
+          <w:rStyle w:val="fontstyle01"/>
+          <w:rFonts w:ascii="Times New Roman" w:hAnsi="Times New Roman" w:cs="Times New Roman"/>
+          <w:noProof/>
+          <w:color w:val="auto"/>
+          <w:sz w:val="28"/>
+          <w:szCs w:val="28"/>
+        </w:rPr>
+        <w:t>4. Оформити в друкованiй формi звiт про виконання роботи, в якому</w:t>
+      </w:r>
+      <w:r>
+        <w:rPr>
+          <w:rFonts w:ascii="Times New Roman" w:hAnsi="Times New Roman" w:cs="Times New Roman"/>
+          <w:noProof/>
+          <w:sz w:val="28"/>
+          <w:szCs w:val="28"/>
+        </w:rPr>
+        <w:br/>
+      </w:r>
+      <w:r>
+        <w:rPr>
+          <w:rStyle w:val="fontstyle01"/>
+          <w:rFonts w:ascii="Times New Roman" w:hAnsi="Times New Roman" w:cs="Times New Roman"/>
+          <w:noProof/>
+          <w:color w:val="auto"/>
+          <w:sz w:val="28"/>
+          <w:szCs w:val="28"/>
+        </w:rPr>
+        <w:t>викласти результати проведених обчислень.</w:t>
+      </w:r>
+    </w:p>
+    <w:p>
+      <w:pPr>
+        <w:jc w:val="center"/>
+        <w:rPr>
+          <w:rFonts w:ascii="Times New Roman" w:eastAsia="Times New Roman" w:hAnsi="Times New Roman" w:cs="Times New Roman"/>
+          <w:sz w:val="28"/>
+          <w:szCs w:val="28"/>
+        </w:rPr>
+      </w:pPr>
+    </w:p>
+    <w:p>
+      <w:pPr>
+        <w:jc w:val="center"/>
+        <w:rPr>
+          <w:rFonts w:ascii="Times New Roman" w:eastAsia="Times New Roman" w:hAnsi="Times New Roman" w:cs="Times New Roman"/>
+          <w:sz w:val="28"/>
+          <w:szCs w:val="28"/>
+        </w:rPr>
+      </w:pPr>
+    </w:p>
+    <w:p>
+      <w:pPr>
+        <w:jc w:val="center"/>
+        <w:rPr>
+          <w:rFonts w:ascii="Times New Roman" w:eastAsia="Times New Roman" w:hAnsi="Times New Roman" w:cs="Times New Roman"/>
+          <w:sz w:val="28"/>
+          <w:szCs w:val="28"/>
+        </w:rPr>
+      </w:pPr>
+    </w:p>
+    <w:p>
+      <w:pPr>
+        <w:jc w:val="center"/>
+        <w:rPr>
+          <w:rFonts w:ascii="Times New Roman" w:eastAsia="Times New Roman" w:hAnsi="Times New Roman" w:cs="Times New Roman"/>
+          <w:sz w:val="28"/>
+          <w:szCs w:val="28"/>
+        </w:rPr>
+      </w:pPr>
+    </w:p>
+    <w:p>
+      <w:pPr>
+        <w:jc w:val="center"/>
+        <w:rPr>
+          <w:rFonts w:ascii="Times New Roman" w:eastAsia="Times New Roman" w:hAnsi="Times New Roman" w:cs="Times New Roman"/>
+          <w:sz w:val="28"/>
+          <w:szCs w:val="28"/>
+        </w:rPr>
+      </w:pPr>
+    </w:p>
+    <w:p>
+      <w:pPr>
+        <w:jc w:val="center"/>
+        <w:rPr>
+          <w:rFonts w:ascii="Times New Roman" w:eastAsia="Times New Roman" w:hAnsi="Times New Roman" w:cs="Times New Roman"/>
+          <w:sz w:val="28"/>
+          <w:szCs w:val="28"/>
+        </w:rPr>
+      </w:pPr>
+    </w:p>
+    <w:p>
+      <w:pPr>
+        <w:jc w:val="center"/>
+        <w:rPr>
+          <w:rFonts w:ascii="Times New Roman" w:eastAsia="Times New Roman" w:hAnsi="Times New Roman" w:cs="Times New Roman"/>
+          <w:sz w:val="28"/>
+          <w:szCs w:val="28"/>
+        </w:rPr>
+      </w:pPr>
+    </w:p>
+    <w:p>
+      <w:pPr>
+        <w:jc w:val="center"/>
+        <w:rPr>
+          <w:rFonts w:ascii="Times New Roman" w:eastAsia="Times New Roman" w:hAnsi="Times New Roman" w:cs="Times New Roman"/>
+          <w:sz w:val="28"/>
+          <w:szCs w:val="28"/>
+        </w:rPr>
+      </w:pPr>
+    </w:p>
+    <w:p>
+      <w:pPr>
+        <w:jc w:val="center"/>
+        <w:rPr>
+          <w:rFonts w:ascii="Times New Roman" w:eastAsia="Times New Roman" w:hAnsi="Times New Roman" w:cs="Times New Roman"/>
+          <w:sz w:val="28"/>
+          <w:szCs w:val="28"/>
+        </w:rPr>
+      </w:pPr>
+    </w:p>
+    <w:p>
+      <w:pPr>
+        <w:jc w:val="center"/>
+        <w:rPr>
+          <w:rFonts w:ascii="Times New Roman" w:eastAsia="Times New Roman" w:hAnsi="Times New Roman" w:cs="Times New Roman"/>
+          <w:sz w:val="28"/>
+          <w:szCs w:val="28"/>
+        </w:rPr>
+      </w:pPr>
+    </w:p>
+    <w:p>
+      <w:pPr>
+        <w:jc w:val="center"/>
+        <w:rPr>
+          <w:rFonts w:ascii="Times New Roman" w:eastAsia="Times New Roman" w:hAnsi="Times New Roman" w:cs="Times New Roman"/>
+          <w:sz w:val="28"/>
+          <w:szCs w:val="28"/>
+        </w:rPr>
+      </w:pPr>
+    </w:p>
+    <w:p>
+      <w:pPr>
+        <w:jc w:val="center"/>
+        <w:rPr>
+          <w:rFonts w:ascii="Times New Roman" w:eastAsia="Times New Roman" w:hAnsi="Times New Roman" w:cs="Times New Roman"/>
+          <w:sz w:val="28"/>
+          <w:szCs w:val="28"/>
+        </w:rPr>
+      </w:pPr>
+    </w:p>
+    <w:p>
+      <w:pPr>
+        <w:jc w:val="center"/>
+        <w:rPr>
+          <w:rFonts w:ascii="Times New Roman" w:eastAsia="Times New Roman" w:hAnsi="Times New Roman" w:cs="Times New Roman"/>
+          <w:sz w:val="28"/>
+          <w:szCs w:val="28"/>
+        </w:rPr>
+      </w:pPr>
+    </w:p>
+    <w:p>
+      <w:pPr>
+        <w:jc w:val="center"/>
+        <w:rPr>
+          <w:rFonts w:ascii="Times New Roman" w:eastAsia="Times New Roman" w:hAnsi="Times New Roman" w:cs="Times New Roman"/>
+          <w:sz w:val="28"/>
+          <w:szCs w:val="28"/>
+        </w:rPr>
+      </w:pPr>
+    </w:p>
+    <w:p>
+      <w:pPr>
+        <w:jc w:val="center"/>
+        <w:rPr>
+          <w:rFonts w:ascii="Times New Roman" w:eastAsia="Times New Roman" w:hAnsi="Times New Roman" w:cs="Times New Roman"/>
+          <w:b/>
+          <w:bCs/>
+          <w:sz w:val="32"/>
+          <w:szCs w:val="32"/>
+        </w:rPr>
+      </w:pPr>
+      <w:r>
+        <w:rPr>
+          <w:rFonts w:ascii="Times New Roman" w:eastAsia="Times New Roman" w:hAnsi="Times New Roman" w:cs="Times New Roman"/>
+          <w:b/>
+          <w:bCs/>
+          <w:sz w:val="32"/>
+          <w:szCs w:val="32"/>
+        </w:rPr>
+        <w:lastRenderedPageBreak/>
         <w:t>Код програми</w:t>
       </w:r>
     </w:p>
@@ -1381,7 +1931,25 @@
           <w:sz w:val="20"/>
           <w:szCs w:val="20"/>
         </w:rPr>
-        <w:t xml:space="preserve"> res = Z(A, </w:t>
+        <w:t xml:space="preserve"> </w:t>
+      </w:r>
+      <w:proofErr w:type="spellStart"/>
+      <w:r>
+        <w:rPr>
+          <w:rFonts w:ascii="Courier New" w:eastAsia="Times New Roman" w:hAnsi="Courier New" w:cs="Courier New"/>
+          <w:sz w:val="20"/>
+          <w:szCs w:val="20"/>
+        </w:rPr>
+        <w:t>res</w:t>
+      </w:r>
+      <w:proofErr w:type="spellEnd"/>
+      <w:r>
+        <w:rPr>
+          <w:rFonts w:ascii="Courier New" w:eastAsia="Times New Roman" w:hAnsi="Courier New" w:cs="Courier New"/>
+          <w:sz w:val="20"/>
+          <w:szCs w:val="20"/>
+        </w:rPr>
+        <w:t xml:space="preserve"> = Z(A, </w:t>
       </w:r>
       <w:proofErr w:type="spellStart"/>
       <w:r>
@@ -1416,7 +1984,25 @@
           <w:sz w:val="20"/>
           <w:szCs w:val="20"/>
         </w:rPr>
-        <w:t xml:space="preserve">    res = </w:t>
+        <w:t xml:space="preserve">    </w:t>
+      </w:r>
+      <w:proofErr w:type="spellStart"/>
+      <w:r>
+        <w:rPr>
+          <w:rFonts w:ascii="Courier New" w:eastAsia="Times New Roman" w:hAnsi="Courier New" w:cs="Courier New"/>
+          <w:sz w:val="20"/>
+          <w:szCs w:val="20"/>
+        </w:rPr>
+        <w:t>res</w:t>
+      </w:r>
+      <w:proofErr w:type="spellEnd"/>
+      <w:r>
+        <w:rPr>
+          <w:rFonts w:ascii="Courier New" w:eastAsia="Times New Roman" w:hAnsi="Courier New" w:cs="Courier New"/>
+          <w:sz w:val="20"/>
+          <w:szCs w:val="20"/>
+        </w:rPr>
+        <w:t xml:space="preserve"> = </w:t>
       </w:r>
       <w:proofErr w:type="spellStart"/>
       <w:r>
@@ -1543,7 +2129,25 @@
           <w:sz w:val="20"/>
           <w:szCs w:val="20"/>
         </w:rPr>
-        <w:t xml:space="preserve"> res = R(</w:t>
+        <w:t xml:space="preserve"> </w:t>
+      </w:r>
+      <w:proofErr w:type="spellStart"/>
+      <w:r>
+        <w:rPr>
+          <w:rFonts w:ascii="Courier New" w:eastAsia="Times New Roman" w:hAnsi="Courier New" w:cs="Courier New"/>
+          <w:sz w:val="20"/>
+          <w:szCs w:val="20"/>
+        </w:rPr>
+        <w:t>res</w:t>
+      </w:r>
+      <w:proofErr w:type="spellEnd"/>
+      <w:r>
+        <w:rPr>
+          <w:rFonts w:ascii="Courier New" w:eastAsia="Times New Roman" w:hAnsi="Courier New" w:cs="Courier New"/>
+          <w:sz w:val="20"/>
+          <w:szCs w:val="20"/>
+        </w:rPr>
+        <w:t xml:space="preserve"> = R(</w:t>
       </w:r>
       <w:proofErr w:type="spellStart"/>
       <w:r>
@@ -1578,7 +2182,25 @@
           <w:sz w:val="20"/>
           <w:szCs w:val="20"/>
         </w:rPr>
-        <w:t xml:space="preserve">    res = </w:t>
+        <w:t xml:space="preserve">    </w:t>
+      </w:r>
+      <w:proofErr w:type="spellStart"/>
+      <w:r>
+        <w:rPr>
+          <w:rFonts w:ascii="Courier New" w:eastAsia="Times New Roman" w:hAnsi="Courier New" w:cs="Courier New"/>
+          <w:sz w:val="20"/>
+          <w:szCs w:val="20"/>
+        </w:rPr>
+        <w:t>res</w:t>
+      </w:r>
+      <w:proofErr w:type="spellEnd"/>
+      <w:r>
+        <w:rPr>
+          <w:rFonts w:ascii="Courier New" w:eastAsia="Times New Roman" w:hAnsi="Courier New" w:cs="Courier New"/>
+          <w:sz w:val="20"/>
+          <w:szCs w:val="20"/>
+        </w:rPr>
+        <w:t xml:space="preserve"> = </w:t>
       </w:r>
       <w:proofErr w:type="spellStart"/>
       <w:r>
@@ -1670,7 +2292,25 @@
           <w:sz w:val="20"/>
           <w:szCs w:val="20"/>
         </w:rPr>
-        <w:t xml:space="preserve"> res = </w:t>
+        <w:t xml:space="preserve"> </w:t>
+      </w:r>
+      <w:proofErr w:type="spellStart"/>
+      <w:r>
+        <w:rPr>
+          <w:rFonts w:ascii="Courier New" w:eastAsia="Times New Roman" w:hAnsi="Courier New" w:cs="Courier New"/>
+          <w:sz w:val="20"/>
+          <w:szCs w:val="20"/>
+        </w:rPr>
+        <w:t>res</w:t>
+      </w:r>
+      <w:proofErr w:type="spellEnd"/>
+      <w:r>
+        <w:rPr>
+          <w:rFonts w:ascii="Courier New" w:eastAsia="Times New Roman" w:hAnsi="Courier New" w:cs="Courier New"/>
+          <w:sz w:val="20"/>
+          <w:szCs w:val="20"/>
+        </w:rPr>
+        <w:t xml:space="preserve"> = </w:t>
       </w:r>
       <w:proofErr w:type="spellStart"/>
       <w:r>
@@ -1846,7 +2486,25 @@
           <w:sz w:val="20"/>
           <w:szCs w:val="20"/>
         </w:rPr>
-        <w:t xml:space="preserve">        res = ((r*a)*a'*</w:t>
+        <w:t xml:space="preserve">        </w:t>
+      </w:r>
+      <w:proofErr w:type="spellStart"/>
+      <w:r>
+        <w:rPr>
+          <w:rFonts w:ascii="Courier New" w:eastAsia="Times New Roman" w:hAnsi="Courier New" w:cs="Courier New"/>
+          <w:sz w:val="20"/>
+          <w:szCs w:val="20"/>
+        </w:rPr>
+        <w:t>res</w:t>
+      </w:r>
+      <w:proofErr w:type="spellEnd"/>
+      <w:r>
+        <w:rPr>
+          <w:rFonts w:ascii="Courier New" w:eastAsia="Times New Roman" w:hAnsi="Courier New" w:cs="Courier New"/>
+          <w:sz w:val="20"/>
+          <w:szCs w:val="20"/>
+        </w:rPr>
+        <w:t xml:space="preserve"> = ((r*a)*a'*</w:t>
       </w:r>
       <w:proofErr w:type="spellStart"/>
       <w:r>
@@ -1881,7 +2539,25 @@
           <w:sz w:val="20"/>
           <w:szCs w:val="20"/>
         </w:rPr>
-        <w:t xml:space="preserve">        res = </w:t>
+        <w:t xml:space="preserve">        </w:t>
+      </w:r>
+      <w:proofErr w:type="spellStart"/>
+      <w:r>
+        <w:rPr>
+          <w:rFonts w:ascii="Courier New" w:eastAsia="Times New Roman" w:hAnsi="Courier New" w:cs="Courier New"/>
+          <w:sz w:val="20"/>
+          <w:szCs w:val="20"/>
+        </w:rPr>
+        <w:t>res</w:t>
+      </w:r>
+      <w:proofErr w:type="spellEnd"/>
+      <w:r>
+        <w:rPr>
+          <w:rFonts w:ascii="Courier New" w:eastAsia="Times New Roman" w:hAnsi="Courier New" w:cs="Courier New"/>
+          <w:sz w:val="20"/>
+          <w:szCs w:val="20"/>
+        </w:rPr>
+        <w:t xml:space="preserve"> = </w:t>
       </w:r>
       <w:proofErr w:type="spellStart"/>
       <w:r>
@@ -1899,24 +2575,60 @@
           <w:sz w:val="20"/>
           <w:szCs w:val="20"/>
         </w:rPr>
-        <w:t xml:space="preserve"> - res;</w:t>
-      </w:r>
-    </w:p>
-    <w:p>
-      <w:pPr>
-        <w:rPr>
-          <w:rFonts w:ascii="Courier New" w:eastAsia="Times New Roman" w:hAnsi="Courier New" w:cs="Courier New"/>
-          <w:sz w:val="20"/>
-          <w:szCs w:val="20"/>
-        </w:rPr>
-      </w:pPr>
-      <w:r>
-        <w:rPr>
-          <w:rFonts w:ascii="Courier New" w:eastAsia="Times New Roman" w:hAnsi="Courier New" w:cs="Courier New"/>
-          <w:sz w:val="20"/>
-          <w:szCs w:val="20"/>
-        </w:rPr>
-        <w:t xml:space="preserve">        res = </w:t>
+        <w:t xml:space="preserve"> - </w:t>
+      </w:r>
+      <w:proofErr w:type="spellStart"/>
+      <w:r>
+        <w:rPr>
+          <w:rFonts w:ascii="Courier New" w:eastAsia="Times New Roman" w:hAnsi="Courier New" w:cs="Courier New"/>
+          <w:sz w:val="20"/>
+          <w:szCs w:val="20"/>
+        </w:rPr>
+        <w:t>res</w:t>
+      </w:r>
+      <w:proofErr w:type="spellEnd"/>
+      <w:r>
+        <w:rPr>
+          <w:rFonts w:ascii="Courier New" w:eastAsia="Times New Roman" w:hAnsi="Courier New" w:cs="Courier New"/>
+          <w:sz w:val="20"/>
+          <w:szCs w:val="20"/>
+        </w:rPr>
+        <w:t>;</w:t>
+      </w:r>
+    </w:p>
+    <w:p>
+      <w:pPr>
+        <w:rPr>
+          <w:rFonts w:ascii="Courier New" w:eastAsia="Times New Roman" w:hAnsi="Courier New" w:cs="Courier New"/>
+          <w:sz w:val="20"/>
+          <w:szCs w:val="20"/>
+        </w:rPr>
+      </w:pPr>
+      <w:r>
+        <w:rPr>
+          <w:rFonts w:ascii="Courier New" w:eastAsia="Times New Roman" w:hAnsi="Courier New" w:cs="Courier New"/>
+          <w:sz w:val="20"/>
+          <w:szCs w:val="20"/>
+        </w:rPr>
+        <w:t xml:space="preserve">        </w:t>
+      </w:r>
+      <w:proofErr w:type="spellStart"/>
+      <w:r>
+        <w:rPr>
+          <w:rFonts w:ascii="Courier New" w:eastAsia="Times New Roman" w:hAnsi="Courier New" w:cs="Courier New"/>
+          <w:sz w:val="20"/>
+          <w:szCs w:val="20"/>
+        </w:rPr>
+        <w:t>res</w:t>
+      </w:r>
+      <w:proofErr w:type="spellEnd"/>
+      <w:r>
+        <w:rPr>
+          <w:rFonts w:ascii="Courier New" w:eastAsia="Times New Roman" w:hAnsi="Courier New" w:cs="Courier New"/>
+          <w:sz w:val="20"/>
+          <w:szCs w:val="20"/>
+        </w:rPr>
+        <w:t xml:space="preserve"> = </w:t>
       </w:r>
       <w:proofErr w:type="spellStart"/>
       <w:r>
@@ -1934,7 +2646,25 @@
           <w:sz w:val="20"/>
           <w:szCs w:val="20"/>
         </w:rPr>
-        <w:t>(2, res, (r*a)/(1+a'*r*a));</w:t>
+        <w:t xml:space="preserve">(2, </w:t>
+      </w:r>
+      <w:proofErr w:type="spellStart"/>
+      <w:r>
+        <w:rPr>
+          <w:rFonts w:ascii="Courier New" w:eastAsia="Times New Roman" w:hAnsi="Courier New" w:cs="Courier New"/>
+          <w:sz w:val="20"/>
+          <w:szCs w:val="20"/>
+        </w:rPr>
+        <w:t>res</w:t>
+      </w:r>
+      <w:proofErr w:type="spellEnd"/>
+      <w:r>
+        <w:rPr>
+          <w:rFonts w:ascii="Courier New" w:eastAsia="Times New Roman" w:hAnsi="Courier New" w:cs="Courier New"/>
+          <w:sz w:val="20"/>
+          <w:szCs w:val="20"/>
+        </w:rPr>
+        <w:t>, (r*a)/(1+a'*r*a));</w:t>
       </w:r>
     </w:p>
     <w:p>
@@ -1995,7 +2725,25 @@
           <w:sz w:val="20"/>
           <w:szCs w:val="20"/>
         </w:rPr>
-        <w:t xml:space="preserve">        res = ((z*a)*a'*</w:t>
+        <w:t xml:space="preserve">        </w:t>
+      </w:r>
+      <w:proofErr w:type="spellStart"/>
+      <w:r>
+        <w:rPr>
+          <w:rFonts w:ascii="Courier New" w:eastAsia="Times New Roman" w:hAnsi="Courier New" w:cs="Courier New"/>
+          <w:sz w:val="20"/>
+          <w:szCs w:val="20"/>
+        </w:rPr>
+        <w:t>res</w:t>
+      </w:r>
+      <w:proofErr w:type="spellEnd"/>
+      <w:r>
+        <w:rPr>
+          <w:rFonts w:ascii="Courier New" w:eastAsia="Times New Roman" w:hAnsi="Courier New" w:cs="Courier New"/>
+          <w:sz w:val="20"/>
+          <w:szCs w:val="20"/>
+        </w:rPr>
+        <w:t xml:space="preserve"> = ((z*a)*a'*</w:t>
       </w:r>
       <w:proofErr w:type="spellStart"/>
       <w:r>
@@ -2030,7 +2778,25 @@
           <w:sz w:val="20"/>
           <w:szCs w:val="20"/>
         </w:rPr>
-        <w:t xml:space="preserve">        res = </w:t>
+        <w:t xml:space="preserve">        </w:t>
+      </w:r>
+      <w:proofErr w:type="spellStart"/>
+      <w:r>
+        <w:rPr>
+          <w:rFonts w:ascii="Courier New" w:eastAsia="Times New Roman" w:hAnsi="Courier New" w:cs="Courier New"/>
+          <w:sz w:val="20"/>
+          <w:szCs w:val="20"/>
+        </w:rPr>
+        <w:t>res</w:t>
+      </w:r>
+      <w:proofErr w:type="spellEnd"/>
+      <w:r>
+        <w:rPr>
+          <w:rFonts w:ascii="Courier New" w:eastAsia="Times New Roman" w:hAnsi="Courier New" w:cs="Courier New"/>
+          <w:sz w:val="20"/>
+          <w:szCs w:val="20"/>
+        </w:rPr>
+        <w:t xml:space="preserve"> = </w:t>
       </w:r>
       <w:proofErr w:type="spellStart"/>
       <w:r>
@@ -2048,24 +2814,60 @@
           <w:sz w:val="20"/>
           <w:szCs w:val="20"/>
         </w:rPr>
-        <w:t xml:space="preserve"> - res;</w:t>
-      </w:r>
-    </w:p>
-    <w:p>
-      <w:pPr>
-        <w:rPr>
-          <w:rFonts w:ascii="Courier New" w:eastAsia="Times New Roman" w:hAnsi="Courier New" w:cs="Courier New"/>
-          <w:sz w:val="20"/>
-          <w:szCs w:val="20"/>
-        </w:rPr>
-      </w:pPr>
-      <w:r>
-        <w:rPr>
-          <w:rFonts w:ascii="Courier New" w:eastAsia="Times New Roman" w:hAnsi="Courier New" w:cs="Courier New"/>
-          <w:sz w:val="20"/>
-          <w:szCs w:val="20"/>
-        </w:rPr>
-        <w:t xml:space="preserve">        res = </w:t>
+        <w:t xml:space="preserve"> - </w:t>
+      </w:r>
+      <w:proofErr w:type="spellStart"/>
+      <w:r>
+        <w:rPr>
+          <w:rFonts w:ascii="Courier New" w:eastAsia="Times New Roman" w:hAnsi="Courier New" w:cs="Courier New"/>
+          <w:sz w:val="20"/>
+          <w:szCs w:val="20"/>
+        </w:rPr>
+        <w:t>res</w:t>
+      </w:r>
+      <w:proofErr w:type="spellEnd"/>
+      <w:r>
+        <w:rPr>
+          <w:rFonts w:ascii="Courier New" w:eastAsia="Times New Roman" w:hAnsi="Courier New" w:cs="Courier New"/>
+          <w:sz w:val="20"/>
+          <w:szCs w:val="20"/>
+        </w:rPr>
+        <w:t>;</w:t>
+      </w:r>
+    </w:p>
+    <w:p>
+      <w:pPr>
+        <w:rPr>
+          <w:rFonts w:ascii="Courier New" w:eastAsia="Times New Roman" w:hAnsi="Courier New" w:cs="Courier New"/>
+          <w:sz w:val="20"/>
+          <w:szCs w:val="20"/>
+        </w:rPr>
+      </w:pPr>
+      <w:r>
+        <w:rPr>
+          <w:rFonts w:ascii="Courier New" w:eastAsia="Times New Roman" w:hAnsi="Courier New" w:cs="Courier New"/>
+          <w:sz w:val="20"/>
+          <w:szCs w:val="20"/>
+        </w:rPr>
+        <w:t xml:space="preserve">        </w:t>
+      </w:r>
+      <w:proofErr w:type="spellStart"/>
+      <w:r>
+        <w:rPr>
+          <w:rFonts w:ascii="Courier New" w:eastAsia="Times New Roman" w:hAnsi="Courier New" w:cs="Courier New"/>
+          <w:sz w:val="20"/>
+          <w:szCs w:val="20"/>
+        </w:rPr>
+        <w:t>res</w:t>
+      </w:r>
+      <w:proofErr w:type="spellEnd"/>
+      <w:r>
+        <w:rPr>
+          <w:rFonts w:ascii="Courier New" w:eastAsia="Times New Roman" w:hAnsi="Courier New" w:cs="Courier New"/>
+          <w:sz w:val="20"/>
+          <w:szCs w:val="20"/>
+        </w:rPr>
+        <w:t xml:space="preserve"> = </w:t>
       </w:r>
       <w:proofErr w:type="spellStart"/>
       <w:r>
@@ -2083,7 +2885,25 @@
           <w:sz w:val="20"/>
           <w:szCs w:val="20"/>
         </w:rPr>
-        <w:t>(2, res, (z*a)/(a'*z*a));</w:t>
+        <w:t xml:space="preserve">(2, </w:t>
+      </w:r>
+      <w:proofErr w:type="spellStart"/>
+      <w:r>
+        <w:rPr>
+          <w:rFonts w:ascii="Courier New" w:eastAsia="Times New Roman" w:hAnsi="Courier New" w:cs="Courier New"/>
+          <w:sz w:val="20"/>
+          <w:szCs w:val="20"/>
+        </w:rPr>
+        <w:t>res</w:t>
+      </w:r>
+      <w:proofErr w:type="spellEnd"/>
+      <w:r>
+        <w:rPr>
+          <w:rFonts w:ascii="Courier New" w:eastAsia="Times New Roman" w:hAnsi="Courier New" w:cs="Courier New"/>
+          <w:sz w:val="20"/>
+          <w:szCs w:val="20"/>
+        </w:rPr>
+        <w:t>, (z*a)/(a'*z*a));</w:t>
       </w:r>
     </w:p>
     <w:p>
@@ -2165,7 +2985,25 @@
           <w:sz w:val="20"/>
           <w:szCs w:val="20"/>
         </w:rPr>
-        <w:t xml:space="preserve"> res = </w:t>
+        <w:t xml:space="preserve"> </w:t>
+      </w:r>
+      <w:proofErr w:type="spellStart"/>
+      <w:r>
+        <w:rPr>
+          <w:rFonts w:ascii="Courier New" w:eastAsia="Times New Roman" w:hAnsi="Courier New" w:cs="Courier New"/>
+          <w:sz w:val="20"/>
+          <w:szCs w:val="20"/>
+        </w:rPr>
+        <w:t>res</w:t>
+      </w:r>
+      <w:proofErr w:type="spellEnd"/>
+      <w:r>
+        <w:rPr>
+          <w:rFonts w:ascii="Courier New" w:eastAsia="Times New Roman" w:hAnsi="Courier New" w:cs="Courier New"/>
+          <w:sz w:val="20"/>
+          <w:szCs w:val="20"/>
+        </w:rPr>
+        <w:t xml:space="preserve"> = </w:t>
       </w:r>
       <w:proofErr w:type="spellStart"/>
       <w:r>
@@ -2685,7 +3523,25 @@
           <w:sz w:val="20"/>
           <w:szCs w:val="20"/>
         </w:rPr>
-        <w:t xml:space="preserve">    res = </w:t>
+        <w:t xml:space="preserve">    </w:t>
+      </w:r>
+      <w:proofErr w:type="spellStart"/>
+      <w:r>
+        <w:rPr>
+          <w:rFonts w:ascii="Courier New" w:eastAsia="Times New Roman" w:hAnsi="Courier New" w:cs="Courier New"/>
+          <w:sz w:val="20"/>
+          <w:szCs w:val="20"/>
+        </w:rPr>
+        <w:t>res</w:t>
+      </w:r>
+      <w:proofErr w:type="spellEnd"/>
+      <w:r>
+        <w:rPr>
+          <w:rFonts w:ascii="Courier New" w:eastAsia="Times New Roman" w:hAnsi="Courier New" w:cs="Courier New"/>
+          <w:sz w:val="20"/>
+          <w:szCs w:val="20"/>
+        </w:rPr>
+        <w:t xml:space="preserve"> = </w:t>
       </w:r>
       <w:proofErr w:type="spellStart"/>
       <w:r>
@@ -2784,7 +3640,25 @@
           <w:sz w:val="20"/>
           <w:szCs w:val="20"/>
         </w:rPr>
-        <w:t xml:space="preserve"> res = </w:t>
+        <w:t xml:space="preserve"> </w:t>
+      </w:r>
+      <w:proofErr w:type="spellStart"/>
+      <w:r>
+        <w:rPr>
+          <w:rFonts w:ascii="Courier New" w:eastAsia="Times New Roman" w:hAnsi="Courier New" w:cs="Courier New"/>
+          <w:sz w:val="20"/>
+          <w:szCs w:val="20"/>
+        </w:rPr>
+        <w:t>res</w:t>
+      </w:r>
+      <w:proofErr w:type="spellEnd"/>
+      <w:r>
+        <w:rPr>
+          <w:rFonts w:ascii="Courier New" w:eastAsia="Times New Roman" w:hAnsi="Courier New" w:cs="Courier New"/>
+          <w:sz w:val="20"/>
+          <w:szCs w:val="20"/>
+        </w:rPr>
+        <w:t xml:space="preserve"> = </w:t>
       </w:r>
       <w:proofErr w:type="spellStart"/>
       <w:r>
@@ -2911,7 +3785,25 @@
           <w:sz w:val="20"/>
           <w:szCs w:val="20"/>
         </w:rPr>
-        <w:t xml:space="preserve"> res = </w:t>
+        <w:t xml:space="preserve"> </w:t>
+      </w:r>
+      <w:proofErr w:type="spellStart"/>
+      <w:r>
+        <w:rPr>
+          <w:rFonts w:ascii="Courier New" w:eastAsia="Times New Roman" w:hAnsi="Courier New" w:cs="Courier New"/>
+          <w:sz w:val="20"/>
+          <w:szCs w:val="20"/>
+        </w:rPr>
+        <w:t>res</w:t>
+      </w:r>
+      <w:proofErr w:type="spellEnd"/>
+      <w:r>
+        <w:rPr>
+          <w:rFonts w:ascii="Courier New" w:eastAsia="Times New Roman" w:hAnsi="Courier New" w:cs="Courier New"/>
+          <w:sz w:val="20"/>
+          <w:szCs w:val="20"/>
+        </w:rPr>
+        <w:t xml:space="preserve"> = </w:t>
       </w:r>
       <w:proofErr w:type="spellStart"/>
       <w:r>
@@ -3344,7 +4236,25 @@
           <w:sz w:val="20"/>
           <w:szCs w:val="20"/>
         </w:rPr>
-        <w:t xml:space="preserve">    res = </w:t>
+        <w:t xml:space="preserve">    </w:t>
+      </w:r>
+      <w:proofErr w:type="spellStart"/>
+      <w:r>
+        <w:rPr>
+          <w:rFonts w:ascii="Courier New" w:eastAsia="Times New Roman" w:hAnsi="Courier New" w:cs="Courier New"/>
+          <w:sz w:val="20"/>
+          <w:szCs w:val="20"/>
+        </w:rPr>
+        <w:t>res</w:t>
+      </w:r>
+      <w:proofErr w:type="spellEnd"/>
+      <w:r>
+        <w:rPr>
+          <w:rFonts w:ascii="Courier New" w:eastAsia="Times New Roman" w:hAnsi="Courier New" w:cs="Courier New"/>
+          <w:sz w:val="20"/>
+          <w:szCs w:val="20"/>
+        </w:rPr>
+        <w:t xml:space="preserve"> = </w:t>
       </w:r>
       <w:proofErr w:type="spellStart"/>
       <w:r>
@@ -3631,6 +4541,7 @@
             <w:r>
               <w:rPr>
                 <w:noProof/>
+                <w:lang w:val="ru-RU" w:eastAsia="ru-RU"/>
               </w:rPr>
               <w:drawing>
                 <wp:inline distT="0" distB="0" distL="0" distR="0" wp14:anchorId="278D2EE2" wp14:editId="6E4C5882">
@@ -3688,6 +4599,7 @@
             <w:r>
               <w:rPr>
                 <w:noProof/>
+                <w:lang w:val="ru-RU" w:eastAsia="ru-RU"/>
               </w:rPr>
               <w:drawing>
                 <wp:inline distT="0" distB="0" distL="0" distR="0" wp14:anchorId="04E8C789" wp14:editId="713B8F3C">
@@ -3907,6 +4819,7 @@
             <w:r>
               <w:rPr>
                 <w:noProof/>
+                <w:lang w:val="ru-RU" w:eastAsia="ru-RU"/>
               </w:rPr>
               <w:drawing>
                 <wp:inline distT="0" distB="0" distL="0" distR="0" wp14:anchorId="3A9A5E44" wp14:editId="4F1F2FCB">
@@ -3964,6 +4877,7 @@
             <w:r>
               <w:rPr>
                 <w:noProof/>
+                <w:lang w:val="ru-RU" w:eastAsia="ru-RU"/>
               </w:rPr>
               <w:drawing>
                 <wp:inline distT="0" distB="0" distL="0" distR="0" wp14:anchorId="5AE633D1" wp14:editId="4C5EC19A">
@@ -4112,6 +5026,8 @@
           <w:szCs w:val="36"/>
         </w:rPr>
       </w:pPr>
+      <w:bookmarkStart w:id="1" w:name="_GoBack"/>
+      <w:bookmarkEnd w:id="1"/>
     </w:p>
     <w:sectPr>
       <w:pgSz w:w="11906" w:h="16838"/>
@@ -4124,7 +5040,7 @@
 </file>
 
 <file path=word/styles.xml><?xml version="1.0" encoding="utf-8"?>
-<w:styles xmlns:mc="http://schemas.openxmlformats.org/markup-compatibility/2006" xmlns:r="http://schemas.openxmlformats.org/officeDocument/2006/relationships" xmlns:w="http://schemas.openxmlformats.org/wordprocessingml/2006/main" xmlns:w14="http://schemas.microsoft.com/office/word/2010/wordml" xmlns:w15="http://schemas.microsoft.com/office/word/2012/wordml" xmlns:w16cex="http://schemas.microsoft.com/office/word/2018/wordml/cex" xmlns:w16cid="http://schemas.microsoft.com/office/word/2016/wordml/cid" xmlns:w16="http://schemas.microsoft.com/office/word/2018/wordml" xmlns:w16sdtdh="http://schemas.microsoft.com/office/word/2020/wordml/sdtdatahash" xmlns:w16se="http://schemas.microsoft.com/office/word/2015/wordml/symex" mc:Ignorable="w14 w15 w16se w16cid w16 w16cex w16sdtdh">
+<w:styles xmlns:mc="http://schemas.openxmlformats.org/markup-compatibility/2006" xmlns:r="http://schemas.openxmlformats.org/officeDocument/2006/relationships" xmlns:w="http://schemas.openxmlformats.org/wordprocessingml/2006/main" xmlns:w14="http://schemas.microsoft.com/office/word/2010/wordml" xmlns:w15="http://schemas.microsoft.com/office/word/2012/wordml" xmlns:w16se="http://schemas.microsoft.com/office/word/2015/wordml/symex" mc:Ignorable="w14 w15 w16se">
   <w:docDefaults>
     <w:rPrDefault>
       <w:rPr>
@@ -4140,7 +5056,7 @@
       </w:pPr>
     </w:pPrDefault>
   </w:docDefaults>
-  <w:latentStyles w:defLockedState="0" w:defUIPriority="99" w:defSemiHidden="0" w:defUnhideWhenUsed="0" w:defQFormat="0" w:count="376">
+  <w:latentStyles w:defLockedState="0" w:defUIPriority="99" w:defSemiHidden="0" w:defUnhideWhenUsed="0" w:defQFormat="0" w:count="371">
     <w:lsdException w:name="Normal" w:uiPriority="0" w:qFormat="1"/>
     <w:lsdException w:name="heading 1" w:uiPriority="9" w:qFormat="1"/>
     <w:lsdException w:name="heading 2" w:semiHidden="1" w:uiPriority="9" w:unhideWhenUsed="1" w:qFormat="1"/>
@@ -4512,11 +5428,6 @@
     <w:lsdException w:name="List Table 5 Dark Accent 6" w:uiPriority="50"/>
     <w:lsdException w:name="List Table 6 Colorful Accent 6" w:uiPriority="51"/>
     <w:lsdException w:name="List Table 7 Colorful Accent 6" w:uiPriority="52"/>
-    <w:lsdException w:name="Mention" w:semiHidden="1" w:unhideWhenUsed="1"/>
-    <w:lsdException w:name="Smart Hyperlink" w:semiHidden="1" w:unhideWhenUsed="1"/>
-    <w:lsdException w:name="Hashtag" w:semiHidden="1" w:unhideWhenUsed="1"/>
-    <w:lsdException w:name="Unresolved Mention" w:semiHidden="1" w:unhideWhenUsed="1"/>
-    <w:lsdException w:name="Smart Link" w:semiHidden="1" w:unhideWhenUsed="1"/>
   </w:latentStyles>
   <w:style w:type="paragraph" w:default="1" w:styleId="a">
     <w:name w:val="Normal"/>
@@ -4597,6 +5508,36 @@
         <w:insideV w:val="single" w:sz="4" w:space="0" w:color="auto"/>
       </w:tblBorders>
     </w:tblPr>
+  </w:style>
+  <w:style w:type="character" w:customStyle="1" w:styleId="fontstyle01">
+    <w:name w:val="fontstyle01"/>
+    <w:basedOn w:val="a0"/>
+    <w:rsid w:val="00AF08DC"/>
+    <w:rPr>
+      <w:rFonts w:ascii="SFRM1200" w:hAnsi="SFRM1200" w:hint="default"/>
+      <w:b w:val="0"/>
+      <w:bCs w:val="0"/>
+      <w:i w:val="0"/>
+      <w:iCs w:val="0"/>
+      <w:color w:val="000000"/>
+      <w:sz w:val="24"/>
+      <w:szCs w:val="24"/>
+    </w:rPr>
+  </w:style>
+  <w:style w:type="character" w:customStyle="1" w:styleId="fontstyle21">
+    <w:name w:val="fontstyle21"/>
+    <w:basedOn w:val="a0"/>
+    <w:rsid w:val="00AF08DC"/>
+    <w:rPr>
+      <w:rFonts w:ascii="CMMI12" w:hAnsi="CMMI12" w:hint="default"/>
+      <w:b w:val="0"/>
+      <w:bCs w:val="0"/>
+      <w:i/>
+      <w:iCs/>
+      <w:color w:val="000000"/>
+      <w:sz w:val="24"/>
+      <w:szCs w:val="24"/>
+    </w:rPr>
   </w:style>
 </w:styles>
 </file>

</xml_diff>